<commit_message>
Extract business logic from PDFGenerator
</commit_message>
<xml_diff>
--- a/assets/convention/generated/2017-des-cavernestroll.docx
+++ b/assets/convention/generated/2017-des-cavernestroll.docx
@@ -945,7 +945,7 @@
           <w:szCs w:val="18"/>
           <w:lang w:val="fr-FR"/>
         </w:rPr>
-        <w:t>2017-2018</w:t>
+        <w:t>${school_year}</w:t>
       </w:r>
     </w:p>
     <w:p>
@@ -2862,7 +2862,7 @@
                 <w:szCs w:val="16"/>
                 <w:lang w:val="fr-FR"/>
               </w:rPr>
-              <w:t/>
+              <w:t>${internship_service}</w:t>
             </w:r>
           </w:p>
         </w:tc>
@@ -3684,7 +3684,7 @@
           <w:szCs w:val="16"/>
           <w:lang w:val="fr-FR"/>
         </w:rPr>
-        <w:t/>
+        <w:t>${student_usage_name}</w:t>
       </w:r>
     </w:p>
     <w:p>
@@ -4687,7 +4687,7 @@
           <w:szCs w:val="16"/>
           <w:lang w:val="fr-FR"/>
         </w:rPr>
-        <w:t>3</w:t>
+        <w:t>${internship_duration}</w:t>
       </w:r>
       <w:r>
         <w:rPr>
@@ -4731,7 +4731,7 @@
           <w:szCs w:val="16"/>
           <w:lang w:val="fr-FR"/>
         </w:rPr>
-        <w:t>${mois</w:t>
+        <w:t>${${internship_daysOrMonth}</w:t>
       </w:r>
       <w:r>
         <w:rPr>
@@ -4796,7 +4796,7 @@
           <w:szCs w:val="16"/>
           <w:lang w:val="fr-FR"/>
         </w:rPr>
-        <w:t/>
+        <w:t>${internship_presence_days}</w:t>
       </w:r>
       <w:r>
         <w:rPr>
@@ -4850,7 +4850,7 @@
           <w:szCs w:val="16"/>
           <w:lang w:val="fr-FR"/>
         </w:rPr>
-        <w:t>23</w:t>
+        <w:t>${internship_hours}</w:t>
       </w:r>
       <w:r>
         <w:rPr>
@@ -4883,7 +4883,7 @@
           <w:szCs w:val="16"/>
           <w:lang w:val="fr-FR"/>
         </w:rPr>
-        <w:t>${jours</w:t>
+        <w:t>${${internship_hours_daysOrWeek}</w:t>
       </w:r>
       <w:r>
         <w:rPr>

</xml_diff>